<commit_message>
lab 6 report updated for gyro changes
</commit_message>
<xml_diff>
--- a/lab6/P442+Alarm+Clock+Profile+Report.docx
+++ b/lab6/P442+Alarm+Clock+Profile+Report.docx
@@ -884,7 +884,7 @@
           </w:tcPr>
           <w:p>
             <w:r>
-              <w:t>BUTTON_PRESS2</w:t>
+              <w:t>BUTTON2_PRESS</w:t>
             </w:r>
           </w:p>
         </w:tc>
@@ -1124,22 +1124,30 @@
     </w:p>
     <w:p>
       <w:r>
+        <w:t>Note: that the gyro values (of floating point type) will be logged as a separate line directly following the GYRO_MOVE tag.  The format of the log is x: &lt;float&gt;, y: &lt;float&gt;, z: &lt;float&gt;\n</w:t>
+      </w:r>
+    </w:p>
+    <w:p>
+      <w:r>
         <w:t xml:space="preserve">To avoid writing to the disk frequently, there will be a temporary buffer to store the data.  The data will be stored in RAM and may be lost in the event of a power outage.  After a certain fixed interval, defaulted at </w:t>
       </w:r>
       <w:r>
-        <w:t>1 minute</w:t>
+        <w:t>10 seconds</w:t>
       </w:r>
       <w:r>
         <w:t>, the log will be dumped to the SD card with the attributes listed above.  The file will be appended to the file “log.txt”.  If no file is present, it will be created</w:t>
       </w:r>
       <w:r>
         <w:t xml:space="preserve"> before logging</w:t>
+      </w:r>
+      <w:r>
+        <w:t>.</w:t>
+      </w:r>
+      <w:r>
+        <w:t xml:space="preserve">  If no SD card is present, the data will not be dumped to the file.</w:t>
       </w:r>
       <w:bookmarkStart w:id="0" w:name="_GoBack"/>
       <w:bookmarkEnd w:id="0"/>
-      <w:r>
-        <w:t>.</w:t>
-      </w:r>
     </w:p>
     <w:p/>
     <w:p>

</xml_diff>